<commit_message>
Update README.md and documents
</commit_message>
<xml_diff>
--- a/Docs/1. Requerimientos.docx
+++ b/Docs/1. Requerimientos.docx
@@ -71,15 +71,102 @@
       <w:pPr>
         <w:rPr>
           <w:rFonts w:ascii="Arial" w:hAnsi="Arial" w:cs="Arial"/>
+          <w:bCs/>
+          <w:sz w:val="24"/>
+          <w:szCs w:val="24"/>
+        </w:rPr>
+      </w:pPr>
+      <w:proofErr w:type="spellStart"/>
+      <w:r>
+        <w:rPr>
+          <w:rFonts w:ascii="Arial" w:hAnsi="Arial" w:cs="Arial"/>
+          <w:bCs/>
+          <w:sz w:val="24"/>
+          <w:szCs w:val="24"/>
+        </w:rPr>
+        <w:t>Dermapp</w:t>
+      </w:r>
+      <w:proofErr w:type="spellEnd"/>
+      <w:r>
+        <w:rPr>
+          <w:rFonts w:ascii="Arial" w:hAnsi="Arial" w:cs="Arial"/>
+          <w:bCs/>
+          <w:sz w:val="24"/>
+          <w:szCs w:val="24"/>
+        </w:rPr>
+        <w:t xml:space="preserve"> es una aplicación que te permitirá llevar un control en los cambios de tu piel, guardando imágenes en intervalos de tiempos (2 semanas) y cada mes, podrás revisar los cambios generales de cierta zona de tu cuerpo, en caso de requerir asistencia profesional</w:t>
+      </w:r>
+      <w:r>
+        <w:rPr>
+          <w:rFonts w:ascii="Arial" w:hAnsi="Arial" w:cs="Arial"/>
+          <w:bCs/>
+          <w:sz w:val="24"/>
+          <w:szCs w:val="24"/>
+        </w:rPr>
+        <w:t xml:space="preserve"> o detectar cambios anormales</w:t>
+      </w:r>
+      <w:r>
+        <w:rPr>
+          <w:rFonts w:ascii="Arial" w:hAnsi="Arial" w:cs="Arial"/>
+          <w:bCs/>
+          <w:sz w:val="24"/>
+          <w:szCs w:val="24"/>
+        </w:rPr>
+        <w:t>, también veras todos los dermatólogos mas cercanos a tu posición.</w:t>
+      </w:r>
+    </w:p>
+    <w:p>
+      <w:pPr>
+        <w:rPr>
+          <w:rFonts w:ascii="Arial" w:hAnsi="Arial" w:cs="Arial"/>
+          <w:bCs/>
+          <w:sz w:val="24"/>
+          <w:szCs w:val="24"/>
+        </w:rPr>
+      </w:pPr>
+      <w:r>
+        <w:rPr>
+          <w:rFonts w:ascii="Arial" w:hAnsi="Arial" w:cs="Arial"/>
+          <w:bCs/>
+          <w:sz w:val="24"/>
+          <w:szCs w:val="24"/>
+        </w:rPr>
+        <w:t xml:space="preserve">Durante todo tu proceso de revisión, iras recibiendo </w:t>
+      </w:r>
+      <w:proofErr w:type="spellStart"/>
+      <w:r>
+        <w:rPr>
+          <w:rFonts w:ascii="Arial" w:hAnsi="Arial" w:cs="Arial"/>
+          <w:bCs/>
+          <w:sz w:val="24"/>
+          <w:szCs w:val="24"/>
+        </w:rPr>
+        <w:t>tips</w:t>
+      </w:r>
+      <w:proofErr w:type="spellEnd"/>
+      <w:r>
+        <w:rPr>
+          <w:rFonts w:ascii="Arial" w:hAnsi="Arial" w:cs="Arial"/>
+          <w:bCs/>
+          <w:sz w:val="24"/>
+          <w:szCs w:val="24"/>
+        </w:rPr>
+        <w:t xml:space="preserve"> y recomendaciones para el cuidado de tu piel.</w:t>
+      </w:r>
+      <w:bookmarkStart w:id="0" w:name="_GoBack"/>
+      <w:bookmarkEnd w:id="0"/>
+    </w:p>
+    <w:p>
+      <w:pPr>
+        <w:rPr>
+          <w:rFonts w:ascii="Arial" w:hAnsi="Arial" w:cs="Arial"/>
           <w:b/>
           <w:bCs/>
           <w:sz w:val="24"/>
           <w:szCs w:val="24"/>
         </w:rPr>
       </w:pPr>
-    </w:p>
-    <w:p>
-      <w:pPr>
+      <w:r>
         <w:rPr>
           <w:rFonts w:ascii="Arial" w:hAnsi="Arial" w:cs="Arial"/>
           <w:b/>
@@ -87,29 +174,251 @@
           <w:sz w:val="24"/>
           <w:szCs w:val="24"/>
         </w:rPr>
-      </w:pPr>
-      <w:r>
-        <w:rPr>
-          <w:rFonts w:ascii="Arial" w:hAnsi="Arial" w:cs="Arial"/>
-          <w:b/>
-          <w:bCs/>
-          <w:sz w:val="24"/>
-          <w:szCs w:val="24"/>
-        </w:rPr>
         <w:t>Problemática</w:t>
       </w:r>
     </w:p>
     <w:p>
       <w:pPr>
-        <w:jc w:val="center"/>
-        <w:rPr>
-          <w:rFonts w:ascii="Arial" w:hAnsi="Arial" w:cs="Arial"/>
-          <w:b/>
-          <w:bCs/>
-          <w:sz w:val="28"/>
-          <w:szCs w:val="28"/>
-        </w:rPr>
-      </w:pPr>
+        <w:spacing w:before="240" w:after="240" w:line="240" w:lineRule="auto"/>
+        <w:rPr>
+          <w:rFonts w:ascii="Times New Roman" w:eastAsia="Times New Roman" w:hAnsi="Times New Roman" w:cs="Times New Roman"/>
+          <w:sz w:val="24"/>
+          <w:szCs w:val="24"/>
+          <w:lang w:eastAsia="es-MX"/>
+        </w:rPr>
+      </w:pPr>
+      <w:r>
+        <w:rPr>
+          <w:rFonts w:ascii="Arial" w:eastAsia="Times New Roman" w:hAnsi="Arial" w:cs="Arial"/>
+          <w:color w:val="000000"/>
+          <w:sz w:val="24"/>
+          <w:szCs w:val="24"/>
+          <w:shd w:val="clear" w:color="auto" w:fill="FFFFFF"/>
+          <w:lang w:eastAsia="es-MX"/>
+        </w:rPr>
+        <w:t xml:space="preserve">"Los mexicanos pensamos que nuestra piel morena, pelo y ojos oscuros nos eximen de esta patología. Sin </w:t>
+      </w:r>
+      <w:proofErr w:type="gramStart"/>
+      <w:r>
+        <w:rPr>
+          <w:rFonts w:ascii="Arial" w:eastAsia="Times New Roman" w:hAnsi="Arial" w:cs="Arial"/>
+          <w:color w:val="000000"/>
+          <w:sz w:val="24"/>
+          <w:szCs w:val="24"/>
+          <w:shd w:val="clear" w:color="auto" w:fill="FFFFFF"/>
+          <w:lang w:eastAsia="es-MX"/>
+        </w:rPr>
+        <w:t>embargo</w:t>
+      </w:r>
+      <w:proofErr w:type="gramEnd"/>
+      <w:r>
+        <w:rPr>
+          <w:rFonts w:ascii="Arial" w:eastAsia="Times New Roman" w:hAnsi="Arial" w:cs="Arial"/>
+          <w:color w:val="000000"/>
+          <w:sz w:val="24"/>
+          <w:szCs w:val="24"/>
+          <w:shd w:val="clear" w:color="auto" w:fill="FFFFFF"/>
+          <w:lang w:eastAsia="es-MX"/>
+        </w:rPr>
+        <w:t xml:space="preserve"> albergamos genes que nos proporcionan alta susceptibilidad debido al mestizaje", </w:t>
+      </w:r>
+      <w:r>
+        <w:rPr>
+          <w:rFonts w:ascii="Arial" w:eastAsia="Times New Roman" w:hAnsi="Arial" w:cs="Arial"/>
+          <w:color w:val="212121"/>
+          <w:sz w:val="24"/>
+          <w:szCs w:val="24"/>
+          <w:shd w:val="clear" w:color="auto" w:fill="FFFFFF"/>
+          <w:lang w:eastAsia="es-MX"/>
+        </w:rPr>
+        <w:t xml:space="preserve">afirmó Rodrigo Roldán Marín, responsable de la Clínica de </w:t>
+      </w:r>
+      <w:proofErr w:type="spellStart"/>
+      <w:r>
+        <w:rPr>
+          <w:rFonts w:ascii="Arial" w:eastAsia="Times New Roman" w:hAnsi="Arial" w:cs="Arial"/>
+          <w:color w:val="212121"/>
+          <w:sz w:val="24"/>
+          <w:szCs w:val="24"/>
+          <w:shd w:val="clear" w:color="auto" w:fill="FFFFFF"/>
+          <w:lang w:eastAsia="es-MX"/>
+        </w:rPr>
+        <w:t>Oncodermatología</w:t>
+      </w:r>
+      <w:proofErr w:type="spellEnd"/>
+      <w:r>
+        <w:rPr>
+          <w:rFonts w:ascii="Arial" w:eastAsia="Times New Roman" w:hAnsi="Arial" w:cs="Arial"/>
+          <w:color w:val="212121"/>
+          <w:sz w:val="24"/>
+          <w:szCs w:val="24"/>
+          <w:shd w:val="clear" w:color="auto" w:fill="FFFFFF"/>
+          <w:lang w:eastAsia="es-MX"/>
+        </w:rPr>
+        <w:t>, de la Facultad de Medicina de la Universidad Nacional Autónoma de México.</w:t>
+      </w:r>
+    </w:p>
+    <w:p>
+      <w:pPr>
+        <w:spacing w:before="240" w:after="240" w:line="240" w:lineRule="auto"/>
+        <w:rPr>
+          <w:rFonts w:ascii="Times New Roman" w:eastAsia="Times New Roman" w:hAnsi="Times New Roman" w:cs="Times New Roman"/>
+          <w:sz w:val="24"/>
+          <w:szCs w:val="24"/>
+          <w:lang w:eastAsia="es-MX"/>
+        </w:rPr>
+      </w:pPr>
+      <w:r>
+        <w:rPr>
+          <w:rFonts w:ascii="Arial" w:eastAsia="Times New Roman" w:hAnsi="Arial" w:cs="Arial"/>
+          <w:color w:val="000000"/>
+          <w:sz w:val="24"/>
+          <w:szCs w:val="24"/>
+          <w:shd w:val="clear" w:color="auto" w:fill="FFFFFF"/>
+          <w:lang w:eastAsia="es-MX"/>
+        </w:rPr>
+        <w:t>Sabemos que el cáncer de piel se ha convertido en un problema de salud pública actualmente, gracias a una investigación realizada por el periódico vanguardia sabemos que en el país se incrementó el número de casos de 300 a 500 por ciento en los pasados 10 años.</w:t>
+      </w:r>
+    </w:p>
+    <w:p>
+      <w:pPr>
+        <w:spacing w:before="240" w:after="240" w:line="240" w:lineRule="auto"/>
+        <w:rPr>
+          <w:rFonts w:ascii="Times New Roman" w:eastAsia="Times New Roman" w:hAnsi="Times New Roman" w:cs="Times New Roman"/>
+          <w:sz w:val="24"/>
+          <w:szCs w:val="24"/>
+          <w:lang w:eastAsia="es-MX"/>
+        </w:rPr>
+      </w:pPr>
+      <w:r>
+        <w:rPr>
+          <w:rFonts w:ascii="Arial" w:eastAsia="Times New Roman" w:hAnsi="Arial" w:cs="Arial"/>
+          <w:color w:val="000000"/>
+          <w:sz w:val="24"/>
+          <w:szCs w:val="24"/>
+          <w:shd w:val="clear" w:color="auto" w:fill="FFFFFF"/>
+          <w:lang w:eastAsia="es-MX"/>
+        </w:rPr>
+        <w:t xml:space="preserve">El verdadero problema es que las personas no le toman mucha importancia al cuidado de su piel, así como muchas veces es complejo determinar si una mancha acaba de salir o ya la </w:t>
+      </w:r>
+      <w:proofErr w:type="spellStart"/>
+      <w:r>
+        <w:rPr>
+          <w:rFonts w:ascii="Arial" w:eastAsia="Times New Roman" w:hAnsi="Arial" w:cs="Arial"/>
+          <w:color w:val="000000"/>
+          <w:sz w:val="24"/>
+          <w:szCs w:val="24"/>
+          <w:shd w:val="clear" w:color="auto" w:fill="FFFFFF"/>
+          <w:lang w:eastAsia="es-MX"/>
+        </w:rPr>
+        <w:t>tenias</w:t>
+      </w:r>
+      <w:proofErr w:type="spellEnd"/>
+      <w:r>
+        <w:rPr>
+          <w:rFonts w:ascii="Arial" w:eastAsia="Times New Roman" w:hAnsi="Arial" w:cs="Arial"/>
+          <w:color w:val="000000"/>
+          <w:sz w:val="24"/>
+          <w:szCs w:val="24"/>
+          <w:shd w:val="clear" w:color="auto" w:fill="FFFFFF"/>
+          <w:lang w:eastAsia="es-MX"/>
+        </w:rPr>
+        <w:t xml:space="preserve">, para los dermatólogos igual es complejo determinar una enfermedad de la piel, por lo que requiere que el usuario vaya a hacerse pruebas cada cierto tiempo al detectar una enfermedad, estas pruebas consisten en ver el cambio de la mancha o problema dermatológico cada intervalo de tiempo, pero si el usuario ya llegará con un historial de fotografías de los cambios que ha tenido, </w:t>
+      </w:r>
+      <w:proofErr w:type="spellStart"/>
+      <w:r>
+        <w:rPr>
+          <w:rFonts w:ascii="Arial" w:eastAsia="Times New Roman" w:hAnsi="Arial" w:cs="Arial"/>
+          <w:color w:val="000000"/>
+          <w:sz w:val="24"/>
+          <w:szCs w:val="24"/>
+          <w:shd w:val="clear" w:color="auto" w:fill="FFFFFF"/>
+          <w:lang w:eastAsia="es-MX"/>
+        </w:rPr>
+        <w:t>seria</w:t>
+      </w:r>
+      <w:proofErr w:type="spellEnd"/>
+      <w:r>
+        <w:rPr>
+          <w:rFonts w:ascii="Arial" w:eastAsia="Times New Roman" w:hAnsi="Arial" w:cs="Arial"/>
+          <w:color w:val="000000"/>
+          <w:sz w:val="24"/>
+          <w:szCs w:val="24"/>
+          <w:shd w:val="clear" w:color="auto" w:fill="FFFFFF"/>
+          <w:lang w:eastAsia="es-MX"/>
+        </w:rPr>
+        <w:t xml:space="preserve"> mucho </w:t>
+      </w:r>
+      <w:proofErr w:type="spellStart"/>
+      <w:r>
+        <w:rPr>
+          <w:rFonts w:ascii="Arial" w:eastAsia="Times New Roman" w:hAnsi="Arial" w:cs="Arial"/>
+          <w:color w:val="000000"/>
+          <w:sz w:val="24"/>
+          <w:szCs w:val="24"/>
+          <w:shd w:val="clear" w:color="auto" w:fill="FFFFFF"/>
+          <w:lang w:eastAsia="es-MX"/>
+        </w:rPr>
+        <w:t>mas</w:t>
+      </w:r>
+      <w:proofErr w:type="spellEnd"/>
+      <w:r>
+        <w:rPr>
+          <w:rFonts w:ascii="Arial" w:eastAsia="Times New Roman" w:hAnsi="Arial" w:cs="Arial"/>
+          <w:color w:val="000000"/>
+          <w:sz w:val="24"/>
+          <w:szCs w:val="24"/>
+          <w:shd w:val="clear" w:color="auto" w:fill="FFFFFF"/>
+          <w:lang w:eastAsia="es-MX"/>
+        </w:rPr>
+        <w:t xml:space="preserve"> sencillo y rápido hacer los análisis y dar el diagnóstico.</w:t>
+      </w:r>
+    </w:p>
+    <w:p>
+      <w:pPr>
+        <w:spacing w:before="240" w:after="240" w:line="240" w:lineRule="auto"/>
+        <w:rPr>
+          <w:rFonts w:ascii="Times New Roman" w:eastAsia="Times New Roman" w:hAnsi="Times New Roman" w:cs="Times New Roman"/>
+          <w:sz w:val="24"/>
+          <w:szCs w:val="24"/>
+          <w:lang w:eastAsia="es-MX"/>
+        </w:rPr>
+      </w:pPr>
+      <w:r>
+        <w:rPr>
+          <w:rFonts w:ascii="Arial" w:eastAsia="Times New Roman" w:hAnsi="Arial" w:cs="Arial"/>
+          <w:color w:val="000000"/>
+          <w:sz w:val="24"/>
+          <w:szCs w:val="24"/>
+          <w:shd w:val="clear" w:color="auto" w:fill="FFFFFF"/>
+          <w:lang w:eastAsia="es-MX"/>
+        </w:rPr>
+        <w:t xml:space="preserve">De igual manera otro problema es la prevención, por lo que optamos añadirle </w:t>
+      </w:r>
+      <w:proofErr w:type="spellStart"/>
+      <w:r>
+        <w:rPr>
+          <w:rFonts w:ascii="Arial" w:eastAsia="Times New Roman" w:hAnsi="Arial" w:cs="Arial"/>
+          <w:color w:val="000000"/>
+          <w:sz w:val="24"/>
+          <w:szCs w:val="24"/>
+          <w:shd w:val="clear" w:color="auto" w:fill="FFFFFF"/>
+          <w:lang w:eastAsia="es-MX"/>
+        </w:rPr>
+        <w:t>tips</w:t>
+      </w:r>
+      <w:proofErr w:type="spellEnd"/>
+      <w:r>
+        <w:rPr>
+          <w:rFonts w:ascii="Arial" w:eastAsia="Times New Roman" w:hAnsi="Arial" w:cs="Arial"/>
+          <w:color w:val="000000"/>
+          <w:sz w:val="24"/>
+          <w:szCs w:val="24"/>
+          <w:shd w:val="clear" w:color="auto" w:fill="FFFFFF"/>
+          <w:lang w:eastAsia="es-MX"/>
+        </w:rPr>
+        <w:t xml:space="preserve"> de cuidados y recomendaciones que se le enviaran al usuario.</w:t>
+      </w:r>
     </w:p>
     <w:p>
       <w:pPr>
@@ -206,6 +515,7 @@
           <w:rFonts w:ascii="Arial" w:hAnsi="Arial" w:cs="Arial"/>
           <w:color w:val="000000"/>
         </w:rPr>
+        <w:lastRenderedPageBreak/>
         <w:t>El usuario debe ser capaz de tener recomendaciones sobre el cuidado de la piel.</w:t>
       </w:r>
     </w:p>
@@ -756,8 +1066,6 @@
           </wp:inline>
         </w:drawing>
       </w:r>
-      <w:bookmarkStart w:id="0" w:name="_GoBack"/>
-      <w:bookmarkEnd w:id="0"/>
     </w:p>
     <w:sectPr>
       <w:pgSz w:w="12240" w:h="15840"/>
@@ -1023,7 +1331,7 @@
       </w:pPr>
     </w:pPrDefault>
   </w:docDefaults>
-  <w:latentStyles w:defLockedState="0" w:defUIPriority="99" w:defSemiHidden="0" w:defUnhideWhenUsed="0" w:defQFormat="0" w:count="377">
+  <w:latentStyles w:defLockedState="0" w:defUIPriority="99" w:defSemiHidden="0" w:defUnhideWhenUsed="0" w:defQFormat="0" w:count="375">
     <w:lsdException w:name="Normal" w:uiPriority="0" w:qFormat="1"/>
     <w:lsdException w:name="heading 1" w:uiPriority="9" w:qFormat="1"/>
     <w:lsdException w:name="heading 2" w:semiHidden="1" w:uiPriority="9" w:unhideWhenUsed="1" w:qFormat="1"/>
@@ -1399,8 +1707,6 @@
     <w:lsdException w:name="Smart Hyperlink" w:semiHidden="1" w:unhideWhenUsed="1"/>
     <w:lsdException w:name="Hashtag" w:semiHidden="1" w:unhideWhenUsed="1"/>
     <w:lsdException w:name="Unresolved Mention" w:semiHidden="1" w:unhideWhenUsed="1"/>
-    <w:lsdException w:name="Smart Link" w:semiHidden="1" w:unhideWhenUsed="1"/>
-    <w:lsdException w:name="Smart Link Error" w:semiHidden="1" w:unhideWhenUsed="1"/>
   </w:latentStyles>
   <w:style w:type="paragraph" w:default="1" w:styleId="Normal">
     <w:name w:val="Normal"/>
@@ -1448,6 +1754,36 @@
       <w:sz w:val="24"/>
       <w:szCs w:val="24"/>
       <w:lang w:eastAsia="es-MX"/>
+    </w:rPr>
+  </w:style>
+  <w:style w:type="paragraph" w:styleId="Textodeglobo">
+    <w:name w:val="Balloon Text"/>
+    <w:basedOn w:val="Normal"/>
+    <w:link w:val="TextodegloboCar"/>
+    <w:uiPriority w:val="99"/>
+    <w:semiHidden/>
+    <w:unhideWhenUsed/>
+    <w:rsid w:val="007D2F1A"/>
+    <w:pPr>
+      <w:spacing w:after="0" w:line="240" w:lineRule="auto"/>
+    </w:pPr>
+    <w:rPr>
+      <w:rFonts w:ascii="Segoe UI" w:hAnsi="Segoe UI" w:cs="Segoe UI"/>
+      <w:sz w:val="18"/>
+      <w:szCs w:val="18"/>
+    </w:rPr>
+  </w:style>
+  <w:style w:type="character" w:customStyle="1" w:styleId="TextodegloboCar">
+    <w:name w:val="Texto de globo Car"/>
+    <w:basedOn w:val="Fuentedeprrafopredeter"/>
+    <w:link w:val="Textodeglobo"/>
+    <w:uiPriority w:val="99"/>
+    <w:semiHidden/>
+    <w:rsid w:val="007D2F1A"/>
+    <w:rPr>
+      <w:rFonts w:ascii="Segoe UI" w:hAnsi="Segoe UI" w:cs="Segoe UI"/>
+      <w:sz w:val="18"/>
+      <w:szCs w:val="18"/>
     </w:rPr>
   </w:style>
 </w:styles>

</xml_diff>